<commit_message>
Nueva definición - Corriente Alterna
</commit_message>
<xml_diff>
--- a/DEFINICIONES BASICAS.docx
+++ b/DEFINICIONES BASICAS.docx
@@ -8,141 +8,181 @@
           <w:lang w:val="es-ES"/>
         </w:rPr>
       </w:pPr>
+      <w:r>
+        <w:rPr>
+          <w:lang w:val="es-ES"/>
+        </w:rPr>
+        <w:t xml:space="preserve">MSI Integración de sistemas S.R.L </w:t>
+      </w:r>
+      <w:r>
+        <w:rPr>
+          <w:lang w:val="es-ES"/>
+        </w:rPr>
+        <w:tab/>
+      </w:r>
+      <w:r>
+        <w:rPr>
+          <w:lang w:val="es-ES"/>
+        </w:rPr>
+        <w:tab/>
+      </w:r>
+      <w:r>
+        <w:rPr>
+          <w:lang w:val="es-ES"/>
+        </w:rPr>
+        <w:tab/>
+      </w:r>
+      <w:r>
+        <w:rPr>
+          <w:lang w:val="es-ES"/>
+        </w:rPr>
+        <w:tab/>
+      </w:r>
+      <w:r>
+        <w:rPr>
+          <w:lang w:val="es-ES"/>
+        </w:rPr>
+        <w:tab/>
+      </w:r>
+      <w:r>
+        <w:rPr>
+          <w:lang w:val="es-ES"/>
+        </w:rPr>
+        <w:tab/>
+        <w:t>Febrero-2024</w:t>
+      </w:r>
+    </w:p>
+    <w:p>
+      <w:pPr>
+        <w:rPr>
+          <w:lang w:val="es-ES"/>
+        </w:rPr>
+      </w:pPr>
+      <w:r>
+        <w:rPr>
+          <w:lang w:val="es-ES"/>
+        </w:rPr>
+        <w:t>*Archivo de ejemplo de control de versiones de archivos con GitHub.</w:t>
+      </w:r>
+    </w:p>
+    <w:p>
+      <w:pPr>
+        <w:rPr>
+          <w:lang w:val="es-ES"/>
+        </w:rPr>
+      </w:pPr>
+    </w:p>
+    <w:p>
+      <w:pPr>
+        <w:rPr>
+          <w:color w:val="9CC2E5" w:themeColor="accent1" w:themeTint="99"/>
+          <w:lang w:val="es-ES"/>
+        </w:rPr>
+      </w:pPr>
+      <w:r>
+        <w:rPr>
+          <w:color w:val="9CC2E5" w:themeColor="accent1" w:themeTint="99"/>
+          <w:lang w:val="es-ES"/>
+        </w:rPr>
+        <w:t>“MANUAL DE MOTORES Y ASISTENCIA TECNICA”</w:t>
+      </w:r>
+    </w:p>
+    <w:p>
+      <w:pPr>
+        <w:rPr>
+          <w:color w:val="2E74B5" w:themeColor="accent1" w:themeShade="BF"/>
+          <w:lang w:val="es-ES"/>
+        </w:rPr>
+      </w:pPr>
+      <w:r>
+        <w:rPr>
+          <w:color w:val="2E74B5" w:themeColor="accent1" w:themeShade="BF"/>
+          <w:lang w:val="es-ES"/>
+        </w:rPr>
+        <w:t>DEFINICIONES BÁSICAS</w:t>
+      </w:r>
+    </w:p>
+    <w:p>
+      <w:pPr>
+        <w:rPr>
+          <w:lang w:val="es-ES"/>
+        </w:rPr>
+      </w:pPr>
+      <w:r>
+        <w:rPr>
+          <w:lang w:val="es-ES"/>
+        </w:rPr>
+        <w:t>1.4.1. CORRIENTE CONTÍNUA</w:t>
+      </w:r>
+    </w:p>
+    <w:p>
+      <w:pPr>
+        <w:rPr>
+          <w:lang w:val="es-ES"/>
+        </w:rPr>
+      </w:pPr>
+      <w:r>
+        <w:rPr>
+          <w:lang w:val="es-ES"/>
+        </w:rPr>
+        <w:t xml:space="preserve">Es la corriente que pasa a través de un conductor o de un circuito eléctrico solamente en un sentido. Una fuente de tensión continua puede variar el valor de su tensión de </w:t>
+      </w:r>
+      <w:proofErr w:type="gramStart"/>
+      <w:r>
+        <w:rPr>
+          <w:lang w:val="es-ES"/>
+        </w:rPr>
+        <w:t>salida</w:t>
+      </w:r>
+      <w:proofErr w:type="gramEnd"/>
+      <w:r>
+        <w:rPr>
+          <w:lang w:val="es-ES"/>
+        </w:rPr>
+        <w:t xml:space="preserve"> pero si la polaridad es mantenida, la corriente circulará solamente en un sentido.</w:t>
+      </w:r>
+    </w:p>
+    <w:p>
+      <w:pPr>
+        <w:rPr>
+          <w:lang w:val="es-ES"/>
+        </w:rPr>
+      </w:pPr>
+      <w:r>
+        <w:rPr>
+          <w:lang w:val="es-ES"/>
+        </w:rPr>
+        <w:t>1.4.2. CORRIENTE ALTERNA</w:t>
+      </w:r>
+    </w:p>
+    <w:p>
+      <w:pPr>
+        <w:rPr>
+          <w:lang w:val="es-ES"/>
+        </w:rPr>
+      </w:pPr>
+      <w:r>
+        <w:rPr>
+          <w:lang w:val="es-ES"/>
+        </w:rPr>
+        <w:t xml:space="preserve">Es la corriente que recorre un conductor o un </w:t>
+      </w:r>
+      <w:proofErr w:type="spellStart"/>
+      <w:r>
+        <w:rPr>
+          <w:lang w:val="es-ES"/>
+        </w:rPr>
+        <w:t>ciruito</w:t>
+      </w:r>
+      <w:proofErr w:type="spellEnd"/>
+      <w:r>
+        <w:rPr>
+          <w:lang w:val="es-ES"/>
+        </w:rPr>
+        <w:t xml:space="preserve"> eléctrico en ambos sentidos. Normalmente estos cambios de sentido y de intensidad se repiten en forma regular (en forma sinusoidal) con relación al tiempo.</w:t>
+      </w:r>
       <w:bookmarkStart w:id="0" w:name="_GoBack"/>
       <w:bookmarkEnd w:id="0"/>
-      <w:r>
-        <w:rPr>
-          <w:lang w:val="es-ES"/>
-        </w:rPr>
-        <w:t xml:space="preserve">MSI Integración de sistemas S.R.L </w:t>
-      </w:r>
-      <w:r>
-        <w:rPr>
-          <w:lang w:val="es-ES"/>
-        </w:rPr>
-        <w:tab/>
-      </w:r>
-      <w:r>
-        <w:rPr>
-          <w:lang w:val="es-ES"/>
-        </w:rPr>
-        <w:tab/>
-      </w:r>
-      <w:r>
-        <w:rPr>
-          <w:lang w:val="es-ES"/>
-        </w:rPr>
-        <w:tab/>
-      </w:r>
-      <w:r>
-        <w:rPr>
-          <w:lang w:val="es-ES"/>
-        </w:rPr>
-        <w:tab/>
-      </w:r>
-      <w:r>
-        <w:rPr>
-          <w:lang w:val="es-ES"/>
-        </w:rPr>
-        <w:tab/>
-      </w:r>
-      <w:r>
-        <w:rPr>
-          <w:lang w:val="es-ES"/>
-        </w:rPr>
-        <w:tab/>
-        <w:t>Febrero-2024</w:t>
-      </w:r>
-    </w:p>
-    <w:p>
-      <w:pPr>
-        <w:rPr>
-          <w:lang w:val="es-ES"/>
-        </w:rPr>
-      </w:pPr>
-      <w:r>
-        <w:rPr>
-          <w:lang w:val="es-ES"/>
-        </w:rPr>
-        <w:t>*Archivo de ejemplo de control de versiones de archivos con GitHub.</w:t>
-      </w:r>
-    </w:p>
-    <w:p>
-      <w:pPr>
-        <w:rPr>
-          <w:lang w:val="es-ES"/>
-        </w:rPr>
-      </w:pPr>
-    </w:p>
-    <w:p>
-      <w:pPr>
-        <w:rPr>
-          <w:color w:val="9CC2E5" w:themeColor="accent1" w:themeTint="99"/>
-          <w:lang w:val="es-ES"/>
-        </w:rPr>
-      </w:pPr>
-      <w:r>
-        <w:rPr>
-          <w:color w:val="9CC2E5" w:themeColor="accent1" w:themeTint="99"/>
-          <w:lang w:val="es-ES"/>
-        </w:rPr>
-        <w:t>“MANUAL DE MOTORES Y ASISTENCIA TECNICA”</w:t>
-      </w:r>
-    </w:p>
-    <w:p>
-      <w:pPr>
-        <w:rPr>
-          <w:color w:val="2E74B5" w:themeColor="accent1" w:themeShade="BF"/>
-          <w:lang w:val="es-ES"/>
-        </w:rPr>
-      </w:pPr>
-      <w:r>
-        <w:rPr>
-          <w:color w:val="2E74B5" w:themeColor="accent1" w:themeShade="BF"/>
-          <w:lang w:val="es-ES"/>
-        </w:rPr>
-        <w:t>DEFINICIONES BÁSICAS</w:t>
-      </w:r>
-    </w:p>
-    <w:p>
-      <w:pPr>
-        <w:rPr>
-          <w:lang w:val="es-ES"/>
-        </w:rPr>
-      </w:pPr>
-      <w:r>
-        <w:rPr>
-          <w:lang w:val="es-ES"/>
-        </w:rPr>
-        <w:t>1.4.1. CORRIENTE CONTÍNUA</w:t>
-      </w:r>
-    </w:p>
-    <w:p>
-      <w:pPr>
-        <w:rPr>
-          <w:lang w:val="es-ES"/>
-        </w:rPr>
-      </w:pPr>
-      <w:r>
-        <w:rPr>
-          <w:lang w:val="es-ES"/>
-        </w:rPr>
-        <w:t xml:space="preserve">Es la corriente que pasa a través de un conductor o de un circuito eléctrico solamente en un sentido. Una fuente de tensión continua puede variar el valor de su tensión de </w:t>
-      </w:r>
-      <w:proofErr w:type="gramStart"/>
-      <w:r>
-        <w:rPr>
-          <w:lang w:val="es-ES"/>
-        </w:rPr>
-        <w:t>salida</w:t>
-      </w:r>
-      <w:proofErr w:type="gramEnd"/>
-      <w:r>
-        <w:rPr>
-          <w:lang w:val="es-ES"/>
-        </w:rPr>
-        <w:t xml:space="preserve"> pero si la polaridad es mantenida, la corriente circulará solamente en un sentido.</w:t>
-      </w:r>
     </w:p>
     <w:sectPr>
       <w:pgSz w:w="12240" w:h="15840"/>

</xml_diff>